<commit_message>
Final doc ready for post
</commit_message>
<xml_diff>
--- a/site/docs/Status Nov 9.docx
+++ b/site/docs/Status Nov 9.docx
@@ -1739,7 +1739,11 @@
         </w:tc>
       </w:tr>
     </w:tbl>
-    <w:p/>
+    <w:p>
+      <w:r>
+        <w:br w:type="page"/>
+      </w:r>
+    </w:p>
     <w:p>
       <w:pPr>
         <w:pStyle w:val="Heading2"/>
@@ -1747,6 +1751,65 @@
       <w:r>
         <w:lastRenderedPageBreak/>
         <w:t>Cart Controller</w:t>
+      </w:r>
+    </w:p>
+    <w:p>
+      <w:r>
+        <w:t>User stories:</w:t>
+      </w:r>
+    </w:p>
+    <w:p>
+      <w:pPr>
+        <w:pStyle w:val="ListParagraph"/>
+        <w:numPr>
+          <w:ilvl w:val="0"/>
+          <w:numId w:val="2"/>
+        </w:numPr>
+      </w:pPr>
+      <w:r>
+        <w:t>“As a User, I want to be able to add items to my shopping cart”</w:t>
+      </w:r>
+    </w:p>
+    <w:p>
+      <w:pPr>
+        <w:pStyle w:val="ListParagraph"/>
+        <w:numPr>
+          <w:ilvl w:val="0"/>
+          <w:numId w:val="2"/>
+        </w:numPr>
+      </w:pPr>
+      <w:r>
+        <w:t>“As a User</w:t>
+      </w:r>
+      <w:r>
+        <w:t>,</w:t>
+      </w:r>
+      <w:r>
+        <w:t xml:space="preserve"> I want to be able to see what’s in my shopping cart”</w:t>
+      </w:r>
+    </w:p>
+    <w:p>
+      <w:pPr>
+        <w:pStyle w:val="ListParagraph"/>
+        <w:numPr>
+          <w:ilvl w:val="0"/>
+          <w:numId w:val="2"/>
+        </w:numPr>
+      </w:pPr>
+      <w:r>
+        <w:t xml:space="preserve">“As a </w:t>
+      </w:r>
+      <w:r>
+        <w:t xml:space="preserve">User, </w:t>
+      </w:r>
+      <w:r>
+        <w:t>I want to be able to</w:t>
+      </w:r>
+      <w:r>
+        <w:t xml:space="preserve"> remove items from</w:t>
+      </w:r>
+      <w:r>
+        <w:t xml:space="preserve"> my shopping cart”</w:t>
       </w:r>
     </w:p>
     <w:p>
@@ -1869,8 +1932,55 @@
       <w:pPr>
         <w:pStyle w:val="Heading2"/>
       </w:pPr>
+    </w:p>
+    <w:p/>
+    <w:p>
+      <w:pPr>
+        <w:pStyle w:val="Heading2"/>
+      </w:pPr>
       <w:r>
         <w:t>Checkout controller</w:t>
+      </w:r>
+    </w:p>
+    <w:p>
+      <w:r>
+        <w:t>User stories:</w:t>
+      </w:r>
+    </w:p>
+    <w:p>
+      <w:pPr>
+        <w:pStyle w:val="ListParagraph"/>
+        <w:numPr>
+          <w:ilvl w:val="0"/>
+          <w:numId w:val="1"/>
+        </w:numPr>
+      </w:pPr>
+      <w:r>
+        <w:t xml:space="preserve">“As a User, I want to be able </w:t>
+      </w:r>
+      <w:r>
+        <w:t>to purchase the</w:t>
+      </w:r>
+      <w:r>
+        <w:t xml:space="preserve"> items to my shopping cart”</w:t>
+      </w:r>
+    </w:p>
+    <w:p>
+      <w:pPr>
+        <w:pStyle w:val="ListParagraph"/>
+        <w:numPr>
+          <w:ilvl w:val="0"/>
+          <w:numId w:val="1"/>
+        </w:numPr>
+      </w:pPr>
+      <w:r>
+        <w:t xml:space="preserve">“As a User, I want to be able to </w:t>
+      </w:r>
+      <w:r>
+        <w:t>specify where to deliver the items</w:t>
+      </w:r>
+      <w:r>
+        <w:t>”</w:t>
       </w:r>
     </w:p>
     <w:p>
@@ -2020,11 +2130,58 @@
     </w:tbl>
     <w:p/>
     <w:p>
+      <w:r>
+        <w:br w:type="page"/>
+      </w:r>
+    </w:p>
+    <w:p>
       <w:pPr>
         <w:pStyle w:val="Heading2"/>
       </w:pPr>
       <w:r>
+        <w:lastRenderedPageBreak/>
         <w:t>Products controller</w:t>
+      </w:r>
+    </w:p>
+    <w:p>
+      <w:r>
+        <w:t>User stories:</w:t>
+      </w:r>
+    </w:p>
+    <w:p>
+      <w:pPr>
+        <w:pStyle w:val="ListParagraph"/>
+        <w:numPr>
+          <w:ilvl w:val="0"/>
+          <w:numId w:val="1"/>
+        </w:numPr>
+      </w:pPr>
+      <w:r>
+        <w:t>“As a User, I want to be able to</w:t>
+      </w:r>
+      <w:r>
+        <w:t xml:space="preserve"> browse the products available for purchase</w:t>
+      </w:r>
+      <w:r>
+        <w:t>”</w:t>
+      </w:r>
+    </w:p>
+    <w:p>
+      <w:pPr>
+        <w:pStyle w:val="ListParagraph"/>
+        <w:numPr>
+          <w:ilvl w:val="0"/>
+          <w:numId w:val="1"/>
+        </w:numPr>
+      </w:pPr>
+      <w:r>
+        <w:t xml:space="preserve">“As a User, I want to be able to </w:t>
+      </w:r>
+      <w:r>
+        <w:t>add items I find to my shopping cart</w:t>
+      </w:r>
+      <w:r>
+        <w:t>”</w:t>
       </w:r>
     </w:p>
     <w:p>
@@ -2070,6 +2227,26 @@
     </w:p>
     <w:p>
       <w:r>
+        <w:t>User stories:</w:t>
+      </w:r>
+    </w:p>
+    <w:p>
+      <w:pPr>
+        <w:pStyle w:val="ListParagraph"/>
+        <w:numPr>
+          <w:ilvl w:val="0"/>
+          <w:numId w:val="1"/>
+        </w:numPr>
+      </w:pPr>
+      <w:r>
+        <w:t xml:space="preserve">“As a User, I want to be able to </w:t>
+      </w:r>
+      <w:r>
+        <w:t>sign up for an account so that I can have an easier checkout process.</w:t>
+      </w:r>
+    </w:p>
+    <w:p>
+      <w:r>
         <w:t>Doing registration well is tricky. It’s often the weakest part of a system from a security perspective. Given the limited time left, we’ll take a simple, but safe approach; we’ll allow the user to enter registration but will not automatically activate the account.  An administrator will have to review the data and then authorise the account. Due to time limitations, we won’t actually implement this second step.</w:t>
       </w:r>
     </w:p>
@@ -2077,11 +2254,9 @@
       <w:r>
         <w:t>The focus will be on careful validation of the user data, with particular regard to XSS risks. We won’t attempt to “</w:t>
       </w:r>
-      <w:proofErr w:type="spellStart"/>
-      <w:r>
-        <w:t>saniitize</w:t>
-      </w:r>
-      <w:proofErr w:type="spellEnd"/>
+      <w:r>
+        <w:t>sanitize</w:t>
+      </w:r>
       <w:r>
         <w:t xml:space="preserve">” data but will simple </w:t>
       </w:r>
@@ -2111,11 +2286,79 @@
     </w:p>
     <w:p>
       <w:pPr>
+        <w:rPr>
+          <w:rFonts w:asciiTheme="majorHAnsi" w:eastAsiaTheme="majorEastAsia" w:hAnsiTheme="majorHAnsi" w:cstheme="majorBidi"/>
+          <w:b/>
+          <w:bCs/>
+          <w:color w:val="4F81BD" w:themeColor="accent1"/>
+          <w:sz w:val="26"/>
+          <w:szCs w:val="26"/>
+        </w:rPr>
+      </w:pPr>
+      <w:r>
+        <w:br w:type="page"/>
+      </w:r>
+    </w:p>
+    <w:p>
+      <w:pPr>
         <w:pStyle w:val="Heading2"/>
       </w:pPr>
       <w:r>
         <w:lastRenderedPageBreak/>
         <w:t>Search Controller</w:t>
+      </w:r>
+    </w:p>
+    <w:p>
+      <w:r>
+        <w:t>User stories:</w:t>
+      </w:r>
+    </w:p>
+    <w:p>
+      <w:pPr>
+        <w:pStyle w:val="ListParagraph"/>
+        <w:numPr>
+          <w:ilvl w:val="0"/>
+          <w:numId w:val="1"/>
+        </w:numPr>
+      </w:pPr>
+      <w:r>
+        <w:t xml:space="preserve">“As a User, I want to be able to browse the products </w:t>
+      </w:r>
+      <w:r>
+        <w:t>in a particular category</w:t>
+      </w:r>
+      <w:r>
+        <w:t>”</w:t>
+      </w:r>
+    </w:p>
+    <w:p>
+      <w:pPr>
+        <w:pStyle w:val="ListParagraph"/>
+        <w:numPr>
+          <w:ilvl w:val="0"/>
+          <w:numId w:val="1"/>
+        </w:numPr>
+      </w:pPr>
+      <w:r>
+        <w:t xml:space="preserve">“As a User, I want to be able to </w:t>
+      </w:r>
+      <w:r>
+        <w:t>find a product by entering a search term</w:t>
+      </w:r>
+      <w:r>
+        <w:t>”</w:t>
+      </w:r>
+    </w:p>
+    <w:p>
+      <w:pPr>
+        <w:pStyle w:val="ListParagraph"/>
+        <w:numPr>
+          <w:ilvl w:val="0"/>
+          <w:numId w:val="1"/>
+        </w:numPr>
+      </w:pPr>
+      <w:r>
+        <w:t>“As a User, I want to be able to add items I find to my shopping cart”</w:t>
       </w:r>
     </w:p>
     <w:tbl>
@@ -2298,6 +2541,13 @@
         <w:t xml:space="preserve">.  </w:t>
       </w:r>
     </w:p>
+    <w:p>
+      <w:proofErr w:type="gramStart"/>
+      <w:r>
+        <w:t>s</w:t>
+      </w:r>
+      <w:proofErr w:type="gramEnd"/>
+    </w:p>
     <w:sectPr>
       <w:pgSz w:w="11906" w:h="16838"/>
       <w:pgMar w:top="1440" w:right="1440" w:bottom="1440" w:left="1440" w:header="708" w:footer="708" w:gutter="0"/>
@@ -2306,6 +2556,243 @@
     </w:sectPr>
   </w:body>
 </w:document>
+</file>
+
+<file path=word/numbering.xml><?xml version="1.0" encoding="utf-8"?>
+<w:numbering xmlns:wpc="http://schemas.microsoft.com/office/word/2010/wordprocessingCanvas" xmlns:mc="http://schemas.openxmlformats.org/markup-compatibility/2006" xmlns:o="urn:schemas-microsoft-com:office:office" xmlns:r="http://schemas.openxmlformats.org/officeDocument/2006/relationships" xmlns:m="http://schemas.openxmlformats.org/officeDocument/2006/math" xmlns:v="urn:schemas-microsoft-com:vml" xmlns:wp14="http://schemas.microsoft.com/office/word/2010/wordprocessingDrawing" xmlns:wp="http://schemas.openxmlformats.org/drawingml/2006/wordprocessingDrawing" xmlns:w10="urn:schemas-microsoft-com:office:word" xmlns:w="http://schemas.openxmlformats.org/wordprocessingml/2006/main" xmlns:w14="http://schemas.microsoft.com/office/word/2010/wordml" xmlns:wpg="http://schemas.microsoft.com/office/word/2010/wordprocessingGroup" xmlns:wpi="http://schemas.microsoft.com/office/word/2010/wordprocessingInk" xmlns:wne="http://schemas.microsoft.com/office/word/2006/wordml" xmlns:wps="http://schemas.microsoft.com/office/word/2010/wordprocessingShape" mc:Ignorable="w14 wp14">
+  <w:abstractNum w:abstractNumId="0">
+    <w:nsid w:val="073B18FF"/>
+    <w:multiLevelType w:val="hybridMultilevel"/>
+    <w:tmpl w:val="472A86E0"/>
+    <w:lvl w:ilvl="0" w:tplc="14090001">
+      <w:start w:val="1"/>
+      <w:numFmt w:val="bullet"/>
+      <w:lvlText w:val=""/>
+      <w:lvlJc w:val="left"/>
+      <w:pPr>
+        <w:ind w:left="720" w:hanging="360"/>
+      </w:pPr>
+      <w:rPr>
+        <w:rFonts w:ascii="Symbol" w:hAnsi="Symbol" w:hint="default"/>
+      </w:rPr>
+    </w:lvl>
+    <w:lvl w:ilvl="1" w:tplc="14090003" w:tentative="1">
+      <w:start w:val="1"/>
+      <w:numFmt w:val="bullet"/>
+      <w:lvlText w:val="o"/>
+      <w:lvlJc w:val="left"/>
+      <w:pPr>
+        <w:ind w:left="1440" w:hanging="360"/>
+      </w:pPr>
+      <w:rPr>
+        <w:rFonts w:ascii="Courier New" w:hAnsi="Courier New" w:cs="Courier New" w:hint="default"/>
+      </w:rPr>
+    </w:lvl>
+    <w:lvl w:ilvl="2" w:tplc="14090005" w:tentative="1">
+      <w:start w:val="1"/>
+      <w:numFmt w:val="bullet"/>
+      <w:lvlText w:val=""/>
+      <w:lvlJc w:val="left"/>
+      <w:pPr>
+        <w:ind w:left="2160" w:hanging="360"/>
+      </w:pPr>
+      <w:rPr>
+        <w:rFonts w:ascii="Wingdings" w:hAnsi="Wingdings" w:hint="default"/>
+      </w:rPr>
+    </w:lvl>
+    <w:lvl w:ilvl="3" w:tplc="14090001" w:tentative="1">
+      <w:start w:val="1"/>
+      <w:numFmt w:val="bullet"/>
+      <w:lvlText w:val=""/>
+      <w:lvlJc w:val="left"/>
+      <w:pPr>
+        <w:ind w:left="2880" w:hanging="360"/>
+      </w:pPr>
+      <w:rPr>
+        <w:rFonts w:ascii="Symbol" w:hAnsi="Symbol" w:hint="default"/>
+      </w:rPr>
+    </w:lvl>
+    <w:lvl w:ilvl="4" w:tplc="14090003" w:tentative="1">
+      <w:start w:val="1"/>
+      <w:numFmt w:val="bullet"/>
+      <w:lvlText w:val="o"/>
+      <w:lvlJc w:val="left"/>
+      <w:pPr>
+        <w:ind w:left="3600" w:hanging="360"/>
+      </w:pPr>
+      <w:rPr>
+        <w:rFonts w:ascii="Courier New" w:hAnsi="Courier New" w:cs="Courier New" w:hint="default"/>
+      </w:rPr>
+    </w:lvl>
+    <w:lvl w:ilvl="5" w:tplc="14090005" w:tentative="1">
+      <w:start w:val="1"/>
+      <w:numFmt w:val="bullet"/>
+      <w:lvlText w:val=""/>
+      <w:lvlJc w:val="left"/>
+      <w:pPr>
+        <w:ind w:left="4320" w:hanging="360"/>
+      </w:pPr>
+      <w:rPr>
+        <w:rFonts w:ascii="Wingdings" w:hAnsi="Wingdings" w:hint="default"/>
+      </w:rPr>
+    </w:lvl>
+    <w:lvl w:ilvl="6" w:tplc="14090001" w:tentative="1">
+      <w:start w:val="1"/>
+      <w:numFmt w:val="bullet"/>
+      <w:lvlText w:val=""/>
+      <w:lvlJc w:val="left"/>
+      <w:pPr>
+        <w:ind w:left="5040" w:hanging="360"/>
+      </w:pPr>
+      <w:rPr>
+        <w:rFonts w:ascii="Symbol" w:hAnsi="Symbol" w:hint="default"/>
+      </w:rPr>
+    </w:lvl>
+    <w:lvl w:ilvl="7" w:tplc="14090003" w:tentative="1">
+      <w:start w:val="1"/>
+      <w:numFmt w:val="bullet"/>
+      <w:lvlText w:val="o"/>
+      <w:lvlJc w:val="left"/>
+      <w:pPr>
+        <w:ind w:left="5760" w:hanging="360"/>
+      </w:pPr>
+      <w:rPr>
+        <w:rFonts w:ascii="Courier New" w:hAnsi="Courier New" w:cs="Courier New" w:hint="default"/>
+      </w:rPr>
+    </w:lvl>
+    <w:lvl w:ilvl="8" w:tplc="14090005" w:tentative="1">
+      <w:start w:val="1"/>
+      <w:numFmt w:val="bullet"/>
+      <w:lvlText w:val=""/>
+      <w:lvlJc w:val="left"/>
+      <w:pPr>
+        <w:ind w:left="6480" w:hanging="360"/>
+      </w:pPr>
+      <w:rPr>
+        <w:rFonts w:ascii="Wingdings" w:hAnsi="Wingdings" w:hint="default"/>
+      </w:rPr>
+    </w:lvl>
+  </w:abstractNum>
+  <w:abstractNum w:abstractNumId="1">
+    <w:nsid w:val="799647F2"/>
+    <w:multiLevelType w:val="hybridMultilevel"/>
+    <w:tmpl w:val="A068367A"/>
+    <w:lvl w:ilvl="0" w:tplc="14090001">
+      <w:start w:val="1"/>
+      <w:numFmt w:val="bullet"/>
+      <w:lvlText w:val=""/>
+      <w:lvlJc w:val="left"/>
+      <w:pPr>
+        <w:ind w:left="720" w:hanging="360"/>
+      </w:pPr>
+      <w:rPr>
+        <w:rFonts w:ascii="Symbol" w:hAnsi="Symbol" w:hint="default"/>
+      </w:rPr>
+    </w:lvl>
+    <w:lvl w:ilvl="1" w:tplc="14090003" w:tentative="1">
+      <w:start w:val="1"/>
+      <w:numFmt w:val="bullet"/>
+      <w:lvlText w:val="o"/>
+      <w:lvlJc w:val="left"/>
+      <w:pPr>
+        <w:ind w:left="1440" w:hanging="360"/>
+      </w:pPr>
+      <w:rPr>
+        <w:rFonts w:ascii="Courier New" w:hAnsi="Courier New" w:cs="Courier New" w:hint="default"/>
+      </w:rPr>
+    </w:lvl>
+    <w:lvl w:ilvl="2" w:tplc="14090005" w:tentative="1">
+      <w:start w:val="1"/>
+      <w:numFmt w:val="bullet"/>
+      <w:lvlText w:val=""/>
+      <w:lvlJc w:val="left"/>
+      <w:pPr>
+        <w:ind w:left="2160" w:hanging="360"/>
+      </w:pPr>
+      <w:rPr>
+        <w:rFonts w:ascii="Wingdings" w:hAnsi="Wingdings" w:hint="default"/>
+      </w:rPr>
+    </w:lvl>
+    <w:lvl w:ilvl="3" w:tplc="14090001" w:tentative="1">
+      <w:start w:val="1"/>
+      <w:numFmt w:val="bullet"/>
+      <w:lvlText w:val=""/>
+      <w:lvlJc w:val="left"/>
+      <w:pPr>
+        <w:ind w:left="2880" w:hanging="360"/>
+      </w:pPr>
+      <w:rPr>
+        <w:rFonts w:ascii="Symbol" w:hAnsi="Symbol" w:hint="default"/>
+      </w:rPr>
+    </w:lvl>
+    <w:lvl w:ilvl="4" w:tplc="14090003" w:tentative="1">
+      <w:start w:val="1"/>
+      <w:numFmt w:val="bullet"/>
+      <w:lvlText w:val="o"/>
+      <w:lvlJc w:val="left"/>
+      <w:pPr>
+        <w:ind w:left="3600" w:hanging="360"/>
+      </w:pPr>
+      <w:rPr>
+        <w:rFonts w:ascii="Courier New" w:hAnsi="Courier New" w:cs="Courier New" w:hint="default"/>
+      </w:rPr>
+    </w:lvl>
+    <w:lvl w:ilvl="5" w:tplc="14090005" w:tentative="1">
+      <w:start w:val="1"/>
+      <w:numFmt w:val="bullet"/>
+      <w:lvlText w:val=""/>
+      <w:lvlJc w:val="left"/>
+      <w:pPr>
+        <w:ind w:left="4320" w:hanging="360"/>
+      </w:pPr>
+      <w:rPr>
+        <w:rFonts w:ascii="Wingdings" w:hAnsi="Wingdings" w:hint="default"/>
+      </w:rPr>
+    </w:lvl>
+    <w:lvl w:ilvl="6" w:tplc="14090001" w:tentative="1">
+      <w:start w:val="1"/>
+      <w:numFmt w:val="bullet"/>
+      <w:lvlText w:val=""/>
+      <w:lvlJc w:val="left"/>
+      <w:pPr>
+        <w:ind w:left="5040" w:hanging="360"/>
+      </w:pPr>
+      <w:rPr>
+        <w:rFonts w:ascii="Symbol" w:hAnsi="Symbol" w:hint="default"/>
+      </w:rPr>
+    </w:lvl>
+    <w:lvl w:ilvl="7" w:tplc="14090003" w:tentative="1">
+      <w:start w:val="1"/>
+      <w:numFmt w:val="bullet"/>
+      <w:lvlText w:val="o"/>
+      <w:lvlJc w:val="left"/>
+      <w:pPr>
+        <w:ind w:left="5760" w:hanging="360"/>
+      </w:pPr>
+      <w:rPr>
+        <w:rFonts w:ascii="Courier New" w:hAnsi="Courier New" w:cs="Courier New" w:hint="default"/>
+      </w:rPr>
+    </w:lvl>
+    <w:lvl w:ilvl="8" w:tplc="14090005" w:tentative="1">
+      <w:start w:val="1"/>
+      <w:numFmt w:val="bullet"/>
+      <w:lvlText w:val=""/>
+      <w:lvlJc w:val="left"/>
+      <w:pPr>
+        <w:ind w:left="6480" w:hanging="360"/>
+      </w:pPr>
+      <w:rPr>
+        <w:rFonts w:ascii="Wingdings" w:hAnsi="Wingdings" w:hint="default"/>
+      </w:rPr>
+    </w:lvl>
+  </w:abstractNum>
+  <w:num w:numId="1">
+    <w:abstractNumId w:val="0"/>
+  </w:num>
+  <w:num w:numId="2">
+    <w:abstractNumId w:val="1"/>
+  </w:num>
+</w:numbering>
 </file>
 
 <file path=word/styles.xml><?xml version="1.0" encoding="utf-8"?>
@@ -2553,6 +3040,17 @@
       <w:szCs w:val="26"/>
     </w:rPr>
   </w:style>
+  <w:style w:type="paragraph" w:styleId="ListParagraph">
+    <w:name w:val="List Paragraph"/>
+    <w:basedOn w:val="Normal"/>
+    <w:uiPriority w:val="34"/>
+    <w:qFormat/>
+    <w:rsid w:val="00E966F8"/>
+    <w:pPr>
+      <w:ind w:left="720"/>
+      <w:contextualSpacing/>
+    </w:pPr>
+  </w:style>
 </w:styles>
 </file>
 
@@ -2800,6 +3298,17 @@
       <w:sz w:val="26"/>
       <w:szCs w:val="26"/>
     </w:rPr>
+  </w:style>
+  <w:style w:type="paragraph" w:styleId="ListParagraph">
+    <w:name w:val="List Paragraph"/>
+    <w:basedOn w:val="Normal"/>
+    <w:uiPriority w:val="34"/>
+    <w:qFormat/>
+    <w:rsid w:val="00E966F8"/>
+    <w:pPr>
+      <w:ind w:left="720"/>
+      <w:contextualSpacing/>
+    </w:pPr>
   </w:style>
 </w:styles>
 </file>

</xml_diff>